<commit_message>
version envoyée à Alain le 4 mai
</commit_message>
<xml_diff>
--- a/python/import/saes_4mai21.docx
+++ b/python/import/saes_4mai21.docx
@@ -11,7 +11,7 @@
         <w:rPr>
           <w:rtl w:val="0"/>
         </w:rPr>
-        <w:t xml:space="preserve">compilation-saes2021-05-03T22:11:25.430Z</w:t>
+        <w:t xml:space="preserve">compilation-saes2021-05-04T12:52:39.942Z</w:t>
       </w:r>
     </w:p>
     <w:p>
@@ -2328,7 +2328,6 @@
             <w:r>
               <w:rPr>
                 <w:rFonts w:ascii="Calibri" w:cs="Calibri" w:eastAsia="Calibri" w:hAnsi="Calibri"/>
-                <w:b w:val="1"/>
                 <w:rtl w:val="0"/>
               </w:rPr>
               <w:t xml:space="preserve">R101</w:t>
@@ -2338,17 +2337,72 @@
                 <w:rFonts w:ascii="Calibri" w:cs="Calibri" w:eastAsia="Calibri" w:hAnsi="Calibri"/>
                 <w:rtl w:val="0"/>
               </w:rPr>
-              <w:t xml:space="preserve"> |  Initiation aux réseaux informatiques</w:t>
-            </w:r>
-          </w:p>
-          <w:p>
-            <w:pPr>
-              <w:widowControl w:val="0"/>
-              <w:spacing w:line="240" w:lineRule="auto"/>
-              <w:rPr>
-                <w:rFonts w:ascii="Calibri" w:cs="Calibri" w:eastAsia="Calibri" w:hAnsi="Calibri"/>
-              </w:rPr>
-            </w:pPr>
+              <w:t xml:space="preserve"> | Initiation aux réseaux informatiques</w:t>
+            </w:r>
+          </w:p>
+          <w:p>
+            <w:pPr>
+              <w:widowControl w:val="0"/>
+              <w:spacing w:line="240" w:lineRule="auto"/>
+              <w:rPr>
+                <w:rFonts w:ascii="Calibri" w:cs="Calibri" w:eastAsia="Calibri" w:hAnsi="Calibri"/>
+              </w:rPr>
+            </w:pPr>
+            <w:r>
+              <w:rPr>
+                <w:rFonts w:ascii="Calibri" w:cs="Calibri" w:eastAsia="Calibri" w:hAnsi="Calibri"/>
+                <w:rtl w:val="0"/>
+              </w:rPr>
+              <w:t xml:space="preserve">R102 | Principes et architecture des réseaux</w:t>
+            </w:r>
+          </w:p>
+          <w:p>
+            <w:pPr>
+              <w:widowControl w:val="0"/>
+              <w:spacing w:line="240" w:lineRule="auto"/>
+              <w:rPr>
+                <w:rFonts w:ascii="Calibri" w:cs="Calibri" w:eastAsia="Calibri" w:hAnsi="Calibri"/>
+              </w:rPr>
+            </w:pPr>
+            <w:r>
+              <w:rPr>
+                <w:rFonts w:ascii="Calibri" w:cs="Calibri" w:eastAsia="Calibri" w:hAnsi="Calibri"/>
+                <w:rtl w:val="0"/>
+              </w:rPr>
+              <w:t xml:space="preserve">R103 | Réseaux locaux et équipements actifs</w:t>
+            </w:r>
+          </w:p>
+          <w:p>
+            <w:pPr>
+              <w:widowControl w:val="0"/>
+              <w:spacing w:line="240" w:lineRule="auto"/>
+              <w:rPr>
+                <w:rFonts w:ascii="Calibri" w:cs="Calibri" w:eastAsia="Calibri" w:hAnsi="Calibri"/>
+              </w:rPr>
+            </w:pPr>
+            <w:r>
+              <w:rPr>
+                <w:rFonts w:ascii="Calibri" w:cs="Calibri" w:eastAsia="Calibri" w:hAnsi="Calibri"/>
+                <w:rtl w:val="0"/>
+              </w:rPr>
+              <w:t xml:space="preserve">R110 | Anglais de communication et initiation au vocabulaire technique</w:t>
+            </w:r>
+          </w:p>
+          <w:p>
+            <w:pPr>
+              <w:widowControl w:val="0"/>
+              <w:spacing w:line="240" w:lineRule="auto"/>
+              <w:rPr>
+                <w:rFonts w:ascii="Calibri" w:cs="Calibri" w:eastAsia="Calibri" w:hAnsi="Calibri"/>
+              </w:rPr>
+            </w:pPr>
+            <w:r>
+              <w:rPr>
+                <w:rFonts w:ascii="Calibri" w:cs="Calibri" w:eastAsia="Calibri" w:hAnsi="Calibri"/>
+                <w:rtl w:val="0"/>
+              </w:rPr>
+              <w:t xml:space="preserve">R111 | Expression-Culture-Communication Professionnelles 1</w:t>
+            </w:r>
             <w:r>
               <w:rPr>
                 <w:rtl w:val="0"/>
@@ -7296,6 +7350,54 @@
               </w:rPr>
               <w:t xml:space="preserve"> | Bases des systèmes d'exploitation</w:t>
             </w:r>
+          </w:p>
+          <w:p>
+            <w:pPr>
+              <w:widowControl w:val="0"/>
+              <w:spacing w:line="240" w:lineRule="auto"/>
+              <w:rPr>
+                <w:rFonts w:ascii="Calibri" w:cs="Calibri" w:eastAsia="Calibri" w:hAnsi="Calibri"/>
+              </w:rPr>
+            </w:pPr>
+            <w:r>
+              <w:rPr>
+                <w:rFonts w:ascii="Calibri" w:cs="Calibri" w:eastAsia="Calibri" w:hAnsi="Calibri"/>
+                <w:b w:val="1"/>
+                <w:rtl w:val="0"/>
+              </w:rPr>
+              <w:t xml:space="preserve">R110</w:t>
+            </w:r>
+            <w:r>
+              <w:rPr>
+                <w:rFonts w:ascii="Calibri" w:cs="Calibri" w:eastAsia="Calibri" w:hAnsi="Calibri"/>
+                <w:rtl w:val="0"/>
+              </w:rPr>
+              <w:t xml:space="preserve"> | Anglais de communication et initiation au vocabulaire technique</w:t>
+            </w:r>
+          </w:p>
+          <w:p>
+            <w:pPr>
+              <w:widowControl w:val="0"/>
+              <w:spacing w:line="240" w:lineRule="auto"/>
+              <w:rPr>
+                <w:rFonts w:ascii="Calibri" w:cs="Calibri" w:eastAsia="Calibri" w:hAnsi="Calibri"/>
+              </w:rPr>
+            </w:pPr>
+            <w:r>
+              <w:rPr>
+                <w:rFonts w:ascii="Calibri" w:cs="Calibri" w:eastAsia="Calibri" w:hAnsi="Calibri"/>
+                <w:b w:val="1"/>
+                <w:rtl w:val="0"/>
+              </w:rPr>
+              <w:t xml:space="preserve">R111</w:t>
+            </w:r>
+            <w:r>
+              <w:rPr>
+                <w:rFonts w:ascii="Calibri" w:cs="Calibri" w:eastAsia="Calibri" w:hAnsi="Calibri"/>
+                <w:rtl w:val="0"/>
+              </w:rPr>
+              <w:t xml:space="preserve"> | Expression-Culture-Communication Professionnelles 1</w:t>
+            </w:r>
             <w:r>
               <w:rPr>
                 <w:rtl w:val="0"/>
@@ -12171,6 +12273,54 @@
                 <w:rtl w:val="0"/>
               </w:rPr>
               <w:t xml:space="preserve"> | Architecture des systèmes numériques et informatiques</w:t>
+            </w:r>
+          </w:p>
+          <w:p>
+            <w:pPr>
+              <w:widowControl w:val="0"/>
+              <w:spacing w:line="240" w:lineRule="auto"/>
+              <w:rPr>
+                <w:rFonts w:ascii="Calibri" w:cs="Calibri" w:eastAsia="Calibri" w:hAnsi="Calibri"/>
+              </w:rPr>
+            </w:pPr>
+            <w:r>
+              <w:rPr>
+                <w:rFonts w:ascii="Calibri" w:cs="Calibri" w:eastAsia="Calibri" w:hAnsi="Calibri"/>
+                <w:b w:val="1"/>
+                <w:rtl w:val="0"/>
+              </w:rPr>
+              <w:t xml:space="preserve">R110</w:t>
+            </w:r>
+            <w:r>
+              <w:rPr>
+                <w:rFonts w:ascii="Calibri" w:cs="Calibri" w:eastAsia="Calibri" w:hAnsi="Calibri"/>
+                <w:rtl w:val="0"/>
+              </w:rPr>
+              <w:t xml:space="preserve"> | Anglais de communication et initiation au vocabulaire technique</w:t>
+            </w:r>
+          </w:p>
+          <w:p>
+            <w:pPr>
+              <w:widowControl w:val="0"/>
+              <w:spacing w:line="240" w:lineRule="auto"/>
+              <w:rPr>
+                <w:rFonts w:ascii="Calibri" w:cs="Calibri" w:eastAsia="Calibri" w:hAnsi="Calibri"/>
+              </w:rPr>
+            </w:pPr>
+            <w:r>
+              <w:rPr>
+                <w:rFonts w:ascii="Calibri" w:cs="Calibri" w:eastAsia="Calibri" w:hAnsi="Calibri"/>
+                <w:b w:val="1"/>
+                <w:rtl w:val="0"/>
+              </w:rPr>
+              <w:t xml:space="preserve">R111</w:t>
+            </w:r>
+            <w:r>
+              <w:rPr>
+                <w:rFonts w:ascii="Calibri" w:cs="Calibri" w:eastAsia="Calibri" w:hAnsi="Calibri"/>
+                <w:rtl w:val="0"/>
+              </w:rPr>
+              <w:t xml:space="preserve"> | Expression-Culture-Communication Professionnelles 1</w:t>
             </w:r>
           </w:p>
         </w:tc>
@@ -17878,6 +18028,29 @@
             </w:tcMar>
             <w:vAlign w:val="top"/>
           </w:tcPr>
+          <w:p>
+            <w:pPr>
+              <w:spacing w:line="240" w:lineRule="auto"/>
+              <w:rPr>
+                <w:rFonts w:ascii="Calibri" w:cs="Calibri" w:eastAsia="Calibri" w:hAnsi="Calibri"/>
+              </w:rPr>
+            </w:pPr>
+            <w:r>
+              <w:rPr>
+                <w:rFonts w:ascii="Calibri" w:cs="Calibri" w:eastAsia="Calibri" w:hAnsi="Calibri"/>
+                <w:b w:val="1"/>
+                <w:rtl w:val="0"/>
+              </w:rPr>
+              <w:t xml:space="preserve">R106 | </w:t>
+            </w:r>
+            <w:r>
+              <w:rPr>
+                <w:rFonts w:ascii="Calibri" w:cs="Calibri" w:eastAsia="Calibri" w:hAnsi="Calibri"/>
+                <w:rtl w:val="0"/>
+              </w:rPr>
+              <w:t xml:space="preserve">Architecture des systèmes numériques et informatiques</w:t>
+            </w:r>
+          </w:p>
           <w:p>
             <w:pPr>
               <w:spacing w:line="240" w:lineRule="auto"/>
@@ -23271,6 +23444,54 @@
               <w:t xml:space="preserve"> | Base des services réseaux</w:t>
             </w:r>
           </w:p>
+          <w:p>
+            <w:pPr>
+              <w:widowControl w:val="0"/>
+              <w:spacing w:line="240" w:lineRule="auto"/>
+              <w:rPr>
+                <w:rFonts w:ascii="Calibri" w:cs="Calibri" w:eastAsia="Calibri" w:hAnsi="Calibri"/>
+              </w:rPr>
+            </w:pPr>
+            <w:r>
+              <w:rPr>
+                <w:rFonts w:ascii="Calibri" w:cs="Calibri" w:eastAsia="Calibri" w:hAnsi="Calibri"/>
+                <w:b w:val="1"/>
+                <w:rtl w:val="0"/>
+              </w:rPr>
+              <w:t xml:space="preserve">R210 </w:t>
+            </w:r>
+            <w:r>
+              <w:rPr>
+                <w:rFonts w:ascii="Calibri" w:cs="Calibri" w:eastAsia="Calibri" w:hAnsi="Calibri"/>
+                <w:rtl w:val="0"/>
+              </w:rPr>
+              <w:t xml:space="preserve">| Anglais de communication et développement de l’anglais technique</w:t>
+            </w:r>
+          </w:p>
+          <w:p>
+            <w:pPr>
+              <w:widowControl w:val="0"/>
+              <w:spacing w:line="240" w:lineRule="auto"/>
+              <w:rPr>
+                <w:rFonts w:ascii="Calibri" w:cs="Calibri" w:eastAsia="Calibri" w:hAnsi="Calibri"/>
+              </w:rPr>
+            </w:pPr>
+            <w:r>
+              <w:rPr>
+                <w:rFonts w:ascii="Calibri" w:cs="Calibri" w:eastAsia="Calibri" w:hAnsi="Calibri"/>
+                <w:b w:val="1"/>
+                <w:rtl w:val="0"/>
+              </w:rPr>
+              <w:t xml:space="preserve">R211 </w:t>
+            </w:r>
+            <w:r>
+              <w:rPr>
+                <w:rFonts w:ascii="Calibri" w:cs="Calibri" w:eastAsia="Calibri" w:hAnsi="Calibri"/>
+                <w:rtl w:val="0"/>
+              </w:rPr>
+              <w:t xml:space="preserve">| Expression-Culture-Communication Professionnelles 2</w:t>
+            </w:r>
+          </w:p>
         </w:tc>
       </w:tr>
       <w:tr>
@@ -23809,7 +24030,7 @@
           <wp:inline distB="114300" distT="114300" distL="114300" distR="114300">
             <wp:extent cx="5731200" cy="3581400"/>
             <wp:effectExtent b="0" l="0" r="0" t="0"/>
-            <wp:docPr id="1" name="image2.png"/>
+            <wp:docPr id="2" name="image2.png"/>
             <a:graphic>
               <a:graphicData uri="http://schemas.openxmlformats.org/drawingml/2006/picture">
                 <pic:pic>
@@ -24815,7 +25036,7 @@
           <wp:inline distB="114300" distT="114300" distL="114300" distR="114300">
             <wp:extent cx="5731200" cy="4267200"/>
             <wp:effectExtent b="0" l="0" r="0" t="0"/>
-            <wp:docPr id="2" name="image1.png"/>
+            <wp:docPr id="1" name="image1.png"/>
             <a:graphic>
               <a:graphicData uri="http://schemas.openxmlformats.org/drawingml/2006/picture">
                 <pic:pic>
@@ -28162,6 +28383,54 @@
                 <w:rtl w:val="0"/>
               </w:rPr>
               <w:t xml:space="preserve"> Numérisation de l'information</w:t>
+            </w:r>
+          </w:p>
+          <w:p>
+            <w:pPr>
+              <w:widowControl w:val="0"/>
+              <w:spacing w:line="240" w:lineRule="auto"/>
+              <w:rPr>
+                <w:rFonts w:ascii="Calibri" w:cs="Calibri" w:eastAsia="Calibri" w:hAnsi="Calibri"/>
+              </w:rPr>
+            </w:pPr>
+            <w:r>
+              <w:rPr>
+                <w:rFonts w:ascii="Calibri" w:cs="Calibri" w:eastAsia="Calibri" w:hAnsi="Calibri"/>
+                <w:b w:val="1"/>
+                <w:rtl w:val="0"/>
+              </w:rPr>
+              <w:t xml:space="preserve">R210 </w:t>
+            </w:r>
+            <w:r>
+              <w:rPr>
+                <w:rFonts w:ascii="Calibri" w:cs="Calibri" w:eastAsia="Calibri" w:hAnsi="Calibri"/>
+                <w:rtl w:val="0"/>
+              </w:rPr>
+              <w:t xml:space="preserve">| Anglais de communication et développement de l’anglais technique</w:t>
+            </w:r>
+          </w:p>
+          <w:p>
+            <w:pPr>
+              <w:widowControl w:val="0"/>
+              <w:spacing w:line="240" w:lineRule="auto"/>
+              <w:rPr>
+                <w:rFonts w:ascii="Calibri" w:cs="Calibri" w:eastAsia="Calibri" w:hAnsi="Calibri"/>
+              </w:rPr>
+            </w:pPr>
+            <w:r>
+              <w:rPr>
+                <w:rFonts w:ascii="Calibri" w:cs="Calibri" w:eastAsia="Calibri" w:hAnsi="Calibri"/>
+                <w:b w:val="1"/>
+                <w:rtl w:val="0"/>
+              </w:rPr>
+              <w:t xml:space="preserve">R211 </w:t>
+            </w:r>
+            <w:r>
+              <w:rPr>
+                <w:rFonts w:ascii="Calibri" w:cs="Calibri" w:eastAsia="Calibri" w:hAnsi="Calibri"/>
+                <w:rtl w:val="0"/>
+              </w:rPr>
+              <w:t xml:space="preserve">| Expression-Culture-Communication Professionnelles 2</w:t>
             </w:r>
           </w:p>
           <w:p>
@@ -32341,6 +32610,30 @@
                 <w:b w:val="1"/>
                 <w:rtl w:val="0"/>
               </w:rPr>
+              <w:t xml:space="preserve">R210 </w:t>
+            </w:r>
+            <w:r>
+              <w:rPr>
+                <w:rFonts w:ascii="Calibri" w:cs="Calibri" w:eastAsia="Calibri" w:hAnsi="Calibri"/>
+                <w:rtl w:val="0"/>
+              </w:rPr>
+              <w:t xml:space="preserve">| Anglais de communication et développement de l’anglais technique</w:t>
+            </w:r>
+          </w:p>
+          <w:p>
+            <w:pPr>
+              <w:widowControl w:val="0"/>
+              <w:spacing w:line="240" w:lineRule="auto"/>
+              <w:rPr>
+                <w:rFonts w:ascii="Calibri" w:cs="Calibri" w:eastAsia="Calibri" w:hAnsi="Calibri"/>
+              </w:rPr>
+            </w:pPr>
+            <w:r>
+              <w:rPr>
+                <w:rFonts w:ascii="Calibri" w:cs="Calibri" w:eastAsia="Calibri" w:hAnsi="Calibri"/>
+                <w:b w:val="1"/>
+                <w:rtl w:val="0"/>
+              </w:rPr>
               <w:t xml:space="preserve">R211</w:t>
             </w:r>
             <w:r>
@@ -32349,6 +32642,30 @@
                 <w:rtl w:val="0"/>
               </w:rPr>
               <w:t xml:space="preserve"> | Expression-Culture-Communication Professionnelles</w:t>
+            </w:r>
+          </w:p>
+          <w:p>
+            <w:pPr>
+              <w:widowControl w:val="0"/>
+              <w:spacing w:line="240" w:lineRule="auto"/>
+              <w:rPr>
+                <w:rFonts w:ascii="Calibri" w:cs="Calibri" w:eastAsia="Calibri" w:hAnsi="Calibri"/>
+              </w:rPr>
+            </w:pPr>
+            <w:r>
+              <w:rPr>
+                <w:rFonts w:ascii="Calibri" w:cs="Calibri" w:eastAsia="Calibri" w:hAnsi="Calibri"/>
+                <w:b w:val="1"/>
+                <w:rtl w:val="0"/>
+              </w:rPr>
+              <w:t xml:space="preserve">R213 </w:t>
+            </w:r>
+            <w:r>
+              <w:rPr>
+                <w:rFonts w:ascii="Calibri" w:cs="Calibri" w:eastAsia="Calibri" w:hAnsi="Calibri"/>
+                <w:rtl w:val="0"/>
+              </w:rPr>
+              <w:t xml:space="preserve">| Mathématiques des systèmes numériques</w:t>
             </w:r>
             <w:r>
               <w:rPr>
@@ -37492,6 +37809,31 @@
                 <w:b w:val="1"/>
                 <w:rtl w:val="0"/>
               </w:rPr>
+              <w:t xml:space="preserve">R212 </w:t>
+            </w:r>
+            <w:r>
+              <w:rPr>
+                <w:rFonts w:ascii="Calibri" w:cs="Calibri" w:eastAsia="Calibri" w:hAnsi="Calibri"/>
+                <w:rtl w:val="0"/>
+              </w:rPr>
+              <w:t xml:space="preserve">| PPP: Formalisation du projet</w:t>
+            </w:r>
+          </w:p>
+          <w:p>
+            <w:pPr>
+              <w:widowControl w:val="0"/>
+              <w:spacing w:line="240" w:lineRule="auto"/>
+              <w:ind w:left="0" w:firstLine="0"/>
+              <w:rPr>
+                <w:rFonts w:ascii="Calibri" w:cs="Calibri" w:eastAsia="Calibri" w:hAnsi="Calibri"/>
+              </w:rPr>
+            </w:pPr>
+            <w:r>
+              <w:rPr>
+                <w:rFonts w:ascii="Calibri" w:cs="Calibri" w:eastAsia="Calibri" w:hAnsi="Calibri"/>
+                <w:b w:val="1"/>
+                <w:rtl w:val="0"/>
+              </w:rPr>
               <w:t xml:space="preserve">R213</w:t>
             </w:r>
             <w:r>
@@ -37517,7 +37859,7 @@
                 <w:b w:val="1"/>
                 <w:rtl w:val="0"/>
               </w:rPr>
-              <w:t xml:space="preserve">R114</w:t>
+              <w:t xml:space="preserve">R214</w:t>
             </w:r>
             <w:r>
               <w:rPr>

</xml_diff>